<commit_message>
AJ - IR Lacrosse Edits
</commit_message>
<xml_diff>
--- a/lacrosse_pll_vs_nll/lacrosse_pll_vs_nll_worksheet.docx
+++ b/lacrosse_pll_vs_nll/lacrosse_pll_vs_nll_worksheet.docx
@@ -1,6 +1,6 @@
 
 <file path=word/document.xml><?xml version="1.0" encoding="utf-8"?>
-<w:document xmlns:wpc="http://schemas.microsoft.com/office/word/2010/wordprocessingCanvas" xmlns:cx="http://schemas.microsoft.com/office/drawing/2014/chartex" xmlns:cx1="http://schemas.microsoft.com/office/drawing/2015/9/8/chartex" xmlns:mc="http://schemas.openxmlformats.org/markup-compatibility/2006" xmlns:o="urn:schemas-microsoft-com:office:office" xmlns:r="http://schemas.openxmlformats.org/officeDocument/2006/relationships" xmlns:m="http://schemas.openxmlformats.org/officeDocument/2006/math" xmlns:v="urn:schemas-microsoft-com:vml" xmlns:wp14="http://schemas.microsoft.com/office/word/2010/wordprocessingDrawing" xmlns:wp="http://schemas.openxmlformats.org/drawingml/2006/wordprocessingDrawing" xmlns:w10="urn:schemas-microsoft-com:office:word" xmlns:w="http://schemas.openxmlformats.org/wordprocessingml/2006/main" xmlns:w14="http://schemas.microsoft.com/office/word/2010/wordml" xmlns:w15="http://schemas.microsoft.com/office/word/2012/wordml" xmlns:w16se="http://schemas.microsoft.com/office/word/2015/wordml/symex" xmlns:wpg="http://schemas.microsoft.com/office/word/2010/wordprocessingGroup" xmlns:wpi="http://schemas.microsoft.com/office/word/2010/wordprocessingInk" xmlns:wne="http://schemas.microsoft.com/office/word/2006/wordml" xmlns:wps="http://schemas.microsoft.com/office/word/2010/wordprocessingShape" mc:Ignorable="w14 w15 w16se wp14">
+<w:document xmlns:wpc="http://schemas.microsoft.com/office/word/2010/wordprocessingCanvas" xmlns:cx="http://schemas.microsoft.com/office/drawing/2014/chartex" xmlns:cx1="http://schemas.microsoft.com/office/drawing/2015/9/8/chartex" xmlns:cx2="http://schemas.microsoft.com/office/drawing/2015/10/21/chartex" xmlns:cx3="http://schemas.microsoft.com/office/drawing/2016/5/9/chartex" xmlns:cx4="http://schemas.microsoft.com/office/drawing/2016/5/10/chartex" xmlns:cx5="http://schemas.microsoft.com/office/drawing/2016/5/11/chartex" xmlns:cx6="http://schemas.microsoft.com/office/drawing/2016/5/12/chartex" xmlns:cx7="http://schemas.microsoft.com/office/drawing/2016/5/13/chartex" xmlns:cx8="http://schemas.microsoft.com/office/drawing/2016/5/14/chartex" xmlns:mc="http://schemas.openxmlformats.org/markup-compatibility/2006" xmlns:aink="http://schemas.microsoft.com/office/drawing/2016/ink" xmlns:am3d="http://schemas.microsoft.com/office/drawing/2017/model3d" xmlns:o="urn:schemas-microsoft-com:office:office" xmlns:oel="http://schemas.microsoft.com/office/2019/extlst" xmlns:r="http://schemas.openxmlformats.org/officeDocument/2006/relationships" xmlns:m="http://schemas.openxmlformats.org/officeDocument/2006/math" xmlns:v="urn:schemas-microsoft-com:vml" xmlns:wp14="http://schemas.microsoft.com/office/word/2010/wordprocessingDrawing" xmlns:wp="http://schemas.openxmlformats.org/drawingml/2006/wordprocessingDrawing" xmlns:w10="urn:schemas-microsoft-com:office:word" xmlns:w="http://schemas.openxmlformats.org/wordprocessingml/2006/main" xmlns:w14="http://schemas.microsoft.com/office/word/2010/wordml" xmlns:w15="http://schemas.microsoft.com/office/word/2012/wordml" xmlns:w16cex="http://schemas.microsoft.com/office/word/2018/wordml/cex" xmlns:w16cid="http://schemas.microsoft.com/office/word/2016/wordml/cid" xmlns:w16="http://schemas.microsoft.com/office/word/2018/wordml" xmlns:w16sdtdh="http://schemas.microsoft.com/office/word/2020/wordml/sdtdatahash" xmlns:w16se="http://schemas.microsoft.com/office/word/2015/wordml/symex" xmlns:wpg="http://schemas.microsoft.com/office/word/2010/wordprocessingGroup" xmlns:wpi="http://schemas.microsoft.com/office/word/2010/wordprocessingInk" xmlns:wne="http://schemas.microsoft.com/office/word/2006/wordml" xmlns:wps="http://schemas.microsoft.com/office/word/2010/wordprocessingShape" mc:Ignorable="w14 w15 w16se w16cid w16 w16cex w16sdtdh wp14">
   <w:body>
     <w:p>
       <w:pPr>
@@ -16,7 +16,7 @@
         <w:rPr>
           <w:noProof/>
         </w:rPr>
-        <w:pict>
+        <w:pict w14:anchorId="7F5659BA">
           <v:shapetype id="_x0000_t75" coordsize="21600,21600" o:spt="75" o:preferrelative="t" path="m@4@5l@4@11@9@11@9@5xe" filled="f" stroked="f">
             <v:stroke joinstyle="miter"/>
             <v:formulas>
@@ -36,7 +36,7 @@
             <v:path o:extrusionok="f" gradientshapeok="t" o:connecttype="rect"/>
             <o:lock v:ext="edit" aspectratio="t"/>
           </v:shapetype>
-          <v:shape id="_x0000_s1026" type="#_x0000_t75" style="position:absolute;left:0;text-align:left;margin-left:275.25pt;margin-top:75.75pt;width:225.75pt;height:196.25pt;z-index:251663360;mso-position-horizontal-relative:margin;mso-position-vertical-relative:margin">
+          <v:shape id="_x0000_s2051" type="#_x0000_t75" alt="" style="position:absolute;left:0;text-align:left;margin-left:275.25pt;margin-top:75.75pt;width:225.75pt;height:196.25pt;z-index:251663360;mso-wrap-edited:f;mso-width-percent:0;mso-height-percent:0;mso-position-horizontal-relative:margin;mso-position-vertical-relative:margin;mso-width-percent:0;mso-height-percent:0">
             <v:imagedata r:id="rId7" o:title="cowan_graphGoal"/>
             <w10:wrap type="square" anchorx="margin" anchory="margin"/>
           </v:shape>
@@ -149,7 +149,7 @@
         <mc:AlternateContent>
           <mc:Choice Requires="wps">
             <w:drawing>
-              <wp:anchor distT="45720" distB="45720" distL="114300" distR="114300" simplePos="0" relativeHeight="251659264" behindDoc="0" locked="0" layoutInCell="1" allowOverlap="1">
+              <wp:anchor distT="45720" distB="45720" distL="114300" distR="114300" simplePos="0" relativeHeight="251659264" behindDoc="0" locked="0" layoutInCell="1" allowOverlap="1" wp14:anchorId="2A9E9B80" wp14:editId="21C0413D">
                 <wp:simplePos x="0" y="0"/>
                 <wp:positionH relativeFrom="column">
                   <wp:posOffset>119380</wp:posOffset>
@@ -1109,8 +1109,8 @@
           <w:noProof/>
         </w:rPr>
         <w:lastRenderedPageBreak/>
-        <w:pict>
-          <v:shape id="_x0000_s1027" type="#_x0000_t75" style="position:absolute;margin-left:301.5pt;margin-top:35.35pt;width:208.5pt;height:184.95pt;z-index:251665408;mso-position-horizontal-relative:margin;mso-position-vertical-relative:margin">
+        <w:pict w14:anchorId="67937C6D">
+          <v:shape id="_x0000_s2050" type="#_x0000_t75" alt="" style="position:absolute;margin-left:301.5pt;margin-top:35.35pt;width:208.5pt;height:184.95pt;z-index:251665408;mso-wrap-edited:f;mso-width-percent:0;mso-height-percent:0;mso-position-horizontal-relative:margin;mso-position-vertical-relative:margin;mso-width-percent:0;mso-height-percent:0">
             <v:imagedata r:id="rId8" o:title="cowan_graph48"/>
             <w10:wrap type="square" anchorx="margin" anchory="margin"/>
           </v:shape>
@@ -1157,7 +1157,7 @@
         <mc:AlternateContent>
           <mc:Choice Requires="wps">
             <w:drawing>
-              <wp:anchor distT="45720" distB="45720" distL="114300" distR="114300" simplePos="0" relativeHeight="251661312" behindDoc="0" locked="0" layoutInCell="1" allowOverlap="1" wp14:anchorId="4926CC6D" wp14:editId="707D540D">
+              <wp:anchor distT="45720" distB="45720" distL="114300" distR="114300" simplePos="0" relativeHeight="251661312" behindDoc="0" locked="0" layoutInCell="1" allowOverlap="1" wp14:anchorId="06EF7C7D" wp14:editId="2C876FDF">
                 <wp:simplePos x="0" y="0"/>
                 <wp:positionH relativeFrom="margin">
                   <wp:posOffset>-104775</wp:posOffset>
@@ -1215,17 +1215,7 @@
                                 <w:color w:val="056EB2"/>
                                 <w:szCs w:val="24"/>
                               </w:rPr>
-                              <w:t xml:space="preserve"> for Goals</w:t>
-                            </w:r>
-                            <w:r>
-                              <w:rPr>
-                                <w:rFonts w:ascii="Segoe UI" w:eastAsia="Times New Roman" w:hAnsi="Segoe UI" w:cs="Segoe UI"/>
-                                <w:b/>
-                                <w:bCs/>
-                                <w:color w:val="056EB2"/>
-                                <w:szCs w:val="24"/>
-                              </w:rPr>
-                              <w:t xml:space="preserve"> (per 48 minutes)</w:t>
+                              <w:t xml:space="preserve"> for Goals (per 48 minutes)</w:t>
                             </w:r>
                             <w:r>
                               <w:rPr>
@@ -1991,14 +1981,7 @@
           <w:rFonts w:asciiTheme="minorHAnsi" w:hAnsiTheme="minorHAnsi"/>
           <w:sz w:val="22"/>
         </w:rPr>
-        <w:t xml:space="preserve"> differ</w:t>
-      </w:r>
-      <w:r>
-        <w:rPr>
-          <w:rFonts w:asciiTheme="minorHAnsi" w:hAnsiTheme="minorHAnsi"/>
-          <w:sz w:val="22"/>
-        </w:rPr>
-        <w:t>? Compute a new test statistic and state your findings.</w:t>
+        <w:t xml:space="preserve"> differ? Compute a new test statistic and state your findings.</w:t>
       </w:r>
     </w:p>
     <w:p>
@@ -2059,21 +2042,7 @@
           <w:rFonts w:asciiTheme="minorHAnsi" w:hAnsiTheme="minorHAnsi"/>
           <w:sz w:val="22"/>
         </w:rPr>
-        <w:t>Construct a 95% confidence interval in average goals for NLL and PLL lacrosse games</w:t>
-      </w:r>
-      <w:r>
-        <w:rPr>
-          <w:rFonts w:asciiTheme="minorHAnsi" w:hAnsiTheme="minorHAnsi"/>
-          <w:sz w:val="22"/>
-        </w:rPr>
-        <w:t xml:space="preserve"> per 48 minutes</w:t>
-      </w:r>
-      <w:r>
-        <w:rPr>
-          <w:rFonts w:asciiTheme="minorHAnsi" w:hAnsiTheme="minorHAnsi"/>
-          <w:sz w:val="22"/>
-        </w:rPr>
-        <w:t xml:space="preserve">. </w:t>
+        <w:t xml:space="preserve">Construct a 95% confidence interval in average goals for NLL and PLL lacrosse games per 48 minutes. </w:t>
       </w:r>
       <w:r>
         <w:rPr>
@@ -2081,12 +2050,6 @@
           <w:sz w:val="22"/>
         </w:rPr>
         <w:br/>
-      </w:r>
-      <w:r>
-        <w:rPr>
-          <w:rFonts w:asciiTheme="minorHAnsi" w:hAnsiTheme="minorHAnsi"/>
-          <w:sz w:val="22"/>
-        </w:rPr>
         <w:t xml:space="preserve">What </w:t>
       </w:r>
       <w:r>
@@ -2103,44 +2066,6 @@
         </w:rPr>
         <w:t xml:space="preserve"> confidence interval?</w:t>
       </w:r>
-    </w:p>
-    <w:p>
-      <w:pPr>
-        <w:pStyle w:val="ListParagraph"/>
-        <w:numPr>
-          <w:ilvl w:val="0"/>
-          <w:numId w:val="9"/>
-        </w:numPr>
-        <w:rPr>
-          <w:rFonts w:asciiTheme="minorHAnsi" w:hAnsiTheme="minorHAnsi"/>
-          <w:sz w:val="22"/>
-        </w:rPr>
-      </w:pPr>
-      <w:r>
-        <w:rPr>
-          <w:rFonts w:asciiTheme="minorHAnsi" w:hAnsiTheme="minorHAnsi"/>
-          <w:sz w:val="22"/>
-        </w:rPr>
-        <w:t xml:space="preserve">Based on the confidence interval, what can we conclude about the amount of goals in </w:t>
-      </w:r>
-      <w:proofErr w:type="spellStart"/>
-      <w:r>
-        <w:rPr>
-          <w:rFonts w:asciiTheme="minorHAnsi" w:hAnsiTheme="minorHAnsi"/>
-          <w:sz w:val="22"/>
-        </w:rPr>
-        <w:t>theh</w:t>
-      </w:r>
-      <w:proofErr w:type="spellEnd"/>
-      <w:r>
-        <w:rPr>
-          <w:rFonts w:asciiTheme="minorHAnsi" w:hAnsiTheme="minorHAnsi"/>
-          <w:sz w:val="22"/>
-        </w:rPr>
-        <w:t xml:space="preserve"> </w:t>
-      </w:r>
-      <w:bookmarkStart w:id="0" w:name="_GoBack"/>
-      <w:bookmarkEnd w:id="0"/>
     </w:p>
     <w:sectPr>
       <w:headerReference w:type="default" r:id="rId9"/>
@@ -2154,7 +2079,7 @@
 </file>
 
 <file path=word/endnotes.xml><?xml version="1.0" encoding="utf-8"?>
-<w:endnotes xmlns:wpc="http://schemas.microsoft.com/office/word/2010/wordprocessingCanvas" xmlns:cx="http://schemas.microsoft.com/office/drawing/2014/chartex" xmlns:cx1="http://schemas.microsoft.com/office/drawing/2015/9/8/chartex" xmlns:mc="http://schemas.openxmlformats.org/markup-compatibility/2006" xmlns:o="urn:schemas-microsoft-com:office:office" xmlns:r="http://schemas.openxmlformats.org/officeDocument/2006/relationships" xmlns:m="http://schemas.openxmlformats.org/officeDocument/2006/math" xmlns:v="urn:schemas-microsoft-com:vml" xmlns:wp14="http://schemas.microsoft.com/office/word/2010/wordprocessingDrawing" xmlns:wp="http://schemas.openxmlformats.org/drawingml/2006/wordprocessingDrawing" xmlns:w10="urn:schemas-microsoft-com:office:word" xmlns:w="http://schemas.openxmlformats.org/wordprocessingml/2006/main" xmlns:w14="http://schemas.microsoft.com/office/word/2010/wordml" xmlns:w15="http://schemas.microsoft.com/office/word/2012/wordml" xmlns:w16se="http://schemas.microsoft.com/office/word/2015/wordml/symex" xmlns:wpg="http://schemas.microsoft.com/office/word/2010/wordprocessingGroup" xmlns:wpi="http://schemas.microsoft.com/office/word/2010/wordprocessingInk" xmlns:wne="http://schemas.microsoft.com/office/word/2006/wordml" xmlns:wps="http://schemas.microsoft.com/office/word/2010/wordprocessingShape" mc:Ignorable="w14 w15 w16se wp14">
+<w:endnotes xmlns:wpc="http://schemas.microsoft.com/office/word/2010/wordprocessingCanvas" xmlns:cx="http://schemas.microsoft.com/office/drawing/2014/chartex" xmlns:cx1="http://schemas.microsoft.com/office/drawing/2015/9/8/chartex" xmlns:cx2="http://schemas.microsoft.com/office/drawing/2015/10/21/chartex" xmlns:cx3="http://schemas.microsoft.com/office/drawing/2016/5/9/chartex" xmlns:cx4="http://schemas.microsoft.com/office/drawing/2016/5/10/chartex" xmlns:cx5="http://schemas.microsoft.com/office/drawing/2016/5/11/chartex" xmlns:cx6="http://schemas.microsoft.com/office/drawing/2016/5/12/chartex" xmlns:cx7="http://schemas.microsoft.com/office/drawing/2016/5/13/chartex" xmlns:cx8="http://schemas.microsoft.com/office/drawing/2016/5/14/chartex" xmlns:mc="http://schemas.openxmlformats.org/markup-compatibility/2006" xmlns:aink="http://schemas.microsoft.com/office/drawing/2016/ink" xmlns:am3d="http://schemas.microsoft.com/office/drawing/2017/model3d" xmlns:o="urn:schemas-microsoft-com:office:office" xmlns:oel="http://schemas.microsoft.com/office/2019/extlst" xmlns:r="http://schemas.openxmlformats.org/officeDocument/2006/relationships" xmlns:m="http://schemas.openxmlformats.org/officeDocument/2006/math" xmlns:v="urn:schemas-microsoft-com:vml" xmlns:wp14="http://schemas.microsoft.com/office/word/2010/wordprocessingDrawing" xmlns:wp="http://schemas.openxmlformats.org/drawingml/2006/wordprocessingDrawing" xmlns:w10="urn:schemas-microsoft-com:office:word" xmlns:w="http://schemas.openxmlformats.org/wordprocessingml/2006/main" xmlns:w14="http://schemas.microsoft.com/office/word/2010/wordml" xmlns:w15="http://schemas.microsoft.com/office/word/2012/wordml" xmlns:w16cex="http://schemas.microsoft.com/office/word/2018/wordml/cex" xmlns:w16cid="http://schemas.microsoft.com/office/word/2016/wordml/cid" xmlns:w16="http://schemas.microsoft.com/office/word/2018/wordml" xmlns:w16sdtdh="http://schemas.microsoft.com/office/word/2020/wordml/sdtdatahash" xmlns:w16se="http://schemas.microsoft.com/office/word/2015/wordml/symex" xmlns:wpg="http://schemas.microsoft.com/office/word/2010/wordprocessingGroup" xmlns:wpi="http://schemas.microsoft.com/office/word/2010/wordprocessingInk" xmlns:wne="http://schemas.microsoft.com/office/word/2006/wordml" xmlns:wps="http://schemas.microsoft.com/office/word/2010/wordprocessingShape" mc:Ignorable="w14 w15 w16se w16cid w16 w16cex w16sdtdh wp14">
   <w:endnote w:type="separator" w:id="-1">
     <w:p>
       <w:pPr>
@@ -2179,7 +2104,7 @@
 </file>
 
 <file path=word/footnotes.xml><?xml version="1.0" encoding="utf-8"?>
-<w:footnotes xmlns:wpc="http://schemas.microsoft.com/office/word/2010/wordprocessingCanvas" xmlns:cx="http://schemas.microsoft.com/office/drawing/2014/chartex" xmlns:cx1="http://schemas.microsoft.com/office/drawing/2015/9/8/chartex" xmlns:mc="http://schemas.openxmlformats.org/markup-compatibility/2006" xmlns:o="urn:schemas-microsoft-com:office:office" xmlns:r="http://schemas.openxmlformats.org/officeDocument/2006/relationships" xmlns:m="http://schemas.openxmlformats.org/officeDocument/2006/math" xmlns:v="urn:schemas-microsoft-com:vml" xmlns:wp14="http://schemas.microsoft.com/office/word/2010/wordprocessingDrawing" xmlns:wp="http://schemas.openxmlformats.org/drawingml/2006/wordprocessingDrawing" xmlns:w10="urn:schemas-microsoft-com:office:word" xmlns:w="http://schemas.openxmlformats.org/wordprocessingml/2006/main" xmlns:w14="http://schemas.microsoft.com/office/word/2010/wordml" xmlns:w15="http://schemas.microsoft.com/office/word/2012/wordml" xmlns:w16se="http://schemas.microsoft.com/office/word/2015/wordml/symex" xmlns:wpg="http://schemas.microsoft.com/office/word/2010/wordprocessingGroup" xmlns:wpi="http://schemas.microsoft.com/office/word/2010/wordprocessingInk" xmlns:wne="http://schemas.microsoft.com/office/word/2006/wordml" xmlns:wps="http://schemas.microsoft.com/office/word/2010/wordprocessingShape" mc:Ignorable="w14 w15 w16se wp14">
+<w:footnotes xmlns:wpc="http://schemas.microsoft.com/office/word/2010/wordprocessingCanvas" xmlns:cx="http://schemas.microsoft.com/office/drawing/2014/chartex" xmlns:cx1="http://schemas.microsoft.com/office/drawing/2015/9/8/chartex" xmlns:cx2="http://schemas.microsoft.com/office/drawing/2015/10/21/chartex" xmlns:cx3="http://schemas.microsoft.com/office/drawing/2016/5/9/chartex" xmlns:cx4="http://schemas.microsoft.com/office/drawing/2016/5/10/chartex" xmlns:cx5="http://schemas.microsoft.com/office/drawing/2016/5/11/chartex" xmlns:cx6="http://schemas.microsoft.com/office/drawing/2016/5/12/chartex" xmlns:cx7="http://schemas.microsoft.com/office/drawing/2016/5/13/chartex" xmlns:cx8="http://schemas.microsoft.com/office/drawing/2016/5/14/chartex" xmlns:mc="http://schemas.openxmlformats.org/markup-compatibility/2006" xmlns:aink="http://schemas.microsoft.com/office/drawing/2016/ink" xmlns:am3d="http://schemas.microsoft.com/office/drawing/2017/model3d" xmlns:o="urn:schemas-microsoft-com:office:office" xmlns:oel="http://schemas.microsoft.com/office/2019/extlst" xmlns:r="http://schemas.openxmlformats.org/officeDocument/2006/relationships" xmlns:m="http://schemas.openxmlformats.org/officeDocument/2006/math" xmlns:v="urn:schemas-microsoft-com:vml" xmlns:wp14="http://schemas.microsoft.com/office/word/2010/wordprocessingDrawing" xmlns:wp="http://schemas.openxmlformats.org/drawingml/2006/wordprocessingDrawing" xmlns:w10="urn:schemas-microsoft-com:office:word" xmlns:w="http://schemas.openxmlformats.org/wordprocessingml/2006/main" xmlns:w14="http://schemas.microsoft.com/office/word/2010/wordml" xmlns:w15="http://schemas.microsoft.com/office/word/2012/wordml" xmlns:w16cex="http://schemas.microsoft.com/office/word/2018/wordml/cex" xmlns:w16cid="http://schemas.microsoft.com/office/word/2016/wordml/cid" xmlns:w16="http://schemas.microsoft.com/office/word/2018/wordml" xmlns:w16sdtdh="http://schemas.microsoft.com/office/word/2020/wordml/sdtdatahash" xmlns:w16se="http://schemas.microsoft.com/office/word/2015/wordml/symex" xmlns:wpg="http://schemas.microsoft.com/office/word/2010/wordprocessingGroup" xmlns:wpi="http://schemas.microsoft.com/office/word/2010/wordprocessingInk" xmlns:wne="http://schemas.microsoft.com/office/word/2006/wordml" xmlns:wps="http://schemas.microsoft.com/office/word/2010/wordprocessingShape" mc:Ignorable="w14 w15 w16se w16cid w16 w16cex w16sdtdh wp14">
   <w:footnote w:type="separator" w:id="-1">
     <w:p>
       <w:pPr>
@@ -2204,7 +2129,7 @@
 </file>
 
 <file path=word/header1.xml><?xml version="1.0" encoding="utf-8"?>
-<w:hdr xmlns:wpc="http://schemas.microsoft.com/office/word/2010/wordprocessingCanvas" xmlns:cx="http://schemas.microsoft.com/office/drawing/2014/chartex" xmlns:cx1="http://schemas.microsoft.com/office/drawing/2015/9/8/chartex" xmlns:mc="http://schemas.openxmlformats.org/markup-compatibility/2006" xmlns:o="urn:schemas-microsoft-com:office:office" xmlns:r="http://schemas.openxmlformats.org/officeDocument/2006/relationships" xmlns:m="http://schemas.openxmlformats.org/officeDocument/2006/math" xmlns:v="urn:schemas-microsoft-com:vml" xmlns:wp14="http://schemas.microsoft.com/office/word/2010/wordprocessingDrawing" xmlns:wp="http://schemas.openxmlformats.org/drawingml/2006/wordprocessingDrawing" xmlns:w10="urn:schemas-microsoft-com:office:word" xmlns:w="http://schemas.openxmlformats.org/wordprocessingml/2006/main" xmlns:w14="http://schemas.microsoft.com/office/word/2010/wordml" xmlns:w15="http://schemas.microsoft.com/office/word/2012/wordml" xmlns:w16se="http://schemas.microsoft.com/office/word/2015/wordml/symex" xmlns:wpg="http://schemas.microsoft.com/office/word/2010/wordprocessingGroup" xmlns:wpi="http://schemas.microsoft.com/office/word/2010/wordprocessingInk" xmlns:wne="http://schemas.microsoft.com/office/word/2006/wordml" xmlns:wps="http://schemas.microsoft.com/office/word/2010/wordprocessingShape" mc:Ignorable="w14 w15 w16se wp14">
+<w:hdr xmlns:wpc="http://schemas.microsoft.com/office/word/2010/wordprocessingCanvas" xmlns:cx="http://schemas.microsoft.com/office/drawing/2014/chartex" xmlns:cx1="http://schemas.microsoft.com/office/drawing/2015/9/8/chartex" xmlns:cx2="http://schemas.microsoft.com/office/drawing/2015/10/21/chartex" xmlns:cx3="http://schemas.microsoft.com/office/drawing/2016/5/9/chartex" xmlns:cx4="http://schemas.microsoft.com/office/drawing/2016/5/10/chartex" xmlns:cx5="http://schemas.microsoft.com/office/drawing/2016/5/11/chartex" xmlns:cx6="http://schemas.microsoft.com/office/drawing/2016/5/12/chartex" xmlns:cx7="http://schemas.microsoft.com/office/drawing/2016/5/13/chartex" xmlns:cx8="http://schemas.microsoft.com/office/drawing/2016/5/14/chartex" xmlns:mc="http://schemas.openxmlformats.org/markup-compatibility/2006" xmlns:aink="http://schemas.microsoft.com/office/drawing/2016/ink" xmlns:am3d="http://schemas.microsoft.com/office/drawing/2017/model3d" xmlns:o="urn:schemas-microsoft-com:office:office" xmlns:oel="http://schemas.microsoft.com/office/2019/extlst" xmlns:r="http://schemas.openxmlformats.org/officeDocument/2006/relationships" xmlns:m="http://schemas.openxmlformats.org/officeDocument/2006/math" xmlns:v="urn:schemas-microsoft-com:vml" xmlns:wp14="http://schemas.microsoft.com/office/word/2010/wordprocessingDrawing" xmlns:wp="http://schemas.openxmlformats.org/drawingml/2006/wordprocessingDrawing" xmlns:w10="urn:schemas-microsoft-com:office:word" xmlns:w="http://schemas.openxmlformats.org/wordprocessingml/2006/main" xmlns:w14="http://schemas.microsoft.com/office/word/2010/wordml" xmlns:w15="http://schemas.microsoft.com/office/word/2012/wordml" xmlns:w16cex="http://schemas.microsoft.com/office/word/2018/wordml/cex" xmlns:w16cid="http://schemas.microsoft.com/office/word/2016/wordml/cid" xmlns:w16="http://schemas.microsoft.com/office/word/2018/wordml" xmlns:w16sdtdh="http://schemas.microsoft.com/office/word/2020/wordml/sdtdatahash" xmlns:w16se="http://schemas.microsoft.com/office/word/2015/wordml/symex" xmlns:wpg="http://schemas.microsoft.com/office/word/2010/wordprocessingGroup" xmlns:wpi="http://schemas.microsoft.com/office/word/2010/wordprocessingInk" xmlns:wne="http://schemas.microsoft.com/office/word/2006/wordml" xmlns:wps="http://schemas.microsoft.com/office/word/2010/wordprocessingShape" mc:Ignorable="w14 w15 w16se w16cid w16 w16cex w16sdtdh wp14">
   <w:p>
     <w:pPr>
       <w:pStyle w:val="Header"/>
@@ -2270,7 +2195,7 @@
 </file>
 
 <file path=word/numbering.xml><?xml version="1.0" encoding="utf-8"?>
-<w:numbering xmlns:wpc="http://schemas.microsoft.com/office/word/2010/wordprocessingCanvas" xmlns:cx="http://schemas.microsoft.com/office/drawing/2014/chartex" xmlns:cx1="http://schemas.microsoft.com/office/drawing/2015/9/8/chartex" xmlns:mc="http://schemas.openxmlformats.org/markup-compatibility/2006" xmlns:o="urn:schemas-microsoft-com:office:office" xmlns:r="http://schemas.openxmlformats.org/officeDocument/2006/relationships" xmlns:m="http://schemas.openxmlformats.org/officeDocument/2006/math" xmlns:v="urn:schemas-microsoft-com:vml" xmlns:wp14="http://schemas.microsoft.com/office/word/2010/wordprocessingDrawing" xmlns:wp="http://schemas.openxmlformats.org/drawingml/2006/wordprocessingDrawing" xmlns:w10="urn:schemas-microsoft-com:office:word" xmlns:w="http://schemas.openxmlformats.org/wordprocessingml/2006/main" xmlns:w14="http://schemas.microsoft.com/office/word/2010/wordml" xmlns:w15="http://schemas.microsoft.com/office/word/2012/wordml" xmlns:w16se="http://schemas.microsoft.com/office/word/2015/wordml/symex" xmlns:wpg="http://schemas.microsoft.com/office/word/2010/wordprocessingGroup" xmlns:wpi="http://schemas.microsoft.com/office/word/2010/wordprocessingInk" xmlns:wne="http://schemas.microsoft.com/office/word/2006/wordml" xmlns:wps="http://schemas.microsoft.com/office/word/2010/wordprocessingShape" mc:Ignorable="w14 w15 w16se wp14">
+<w:numbering xmlns:wpc="http://schemas.microsoft.com/office/word/2010/wordprocessingCanvas" xmlns:cx="http://schemas.microsoft.com/office/drawing/2014/chartex" xmlns:cx1="http://schemas.microsoft.com/office/drawing/2015/9/8/chartex" xmlns:cx2="http://schemas.microsoft.com/office/drawing/2015/10/21/chartex" xmlns:cx3="http://schemas.microsoft.com/office/drawing/2016/5/9/chartex" xmlns:cx4="http://schemas.microsoft.com/office/drawing/2016/5/10/chartex" xmlns:cx5="http://schemas.microsoft.com/office/drawing/2016/5/11/chartex" xmlns:cx6="http://schemas.microsoft.com/office/drawing/2016/5/12/chartex" xmlns:cx7="http://schemas.microsoft.com/office/drawing/2016/5/13/chartex" xmlns:cx8="http://schemas.microsoft.com/office/drawing/2016/5/14/chartex" xmlns:mc="http://schemas.openxmlformats.org/markup-compatibility/2006" xmlns:aink="http://schemas.microsoft.com/office/drawing/2016/ink" xmlns:am3d="http://schemas.microsoft.com/office/drawing/2017/model3d" xmlns:o="urn:schemas-microsoft-com:office:office" xmlns:oel="http://schemas.microsoft.com/office/2019/extlst" xmlns:r="http://schemas.openxmlformats.org/officeDocument/2006/relationships" xmlns:m="http://schemas.openxmlformats.org/officeDocument/2006/math" xmlns:v="urn:schemas-microsoft-com:vml" xmlns:wp14="http://schemas.microsoft.com/office/word/2010/wordprocessingDrawing" xmlns:wp="http://schemas.openxmlformats.org/drawingml/2006/wordprocessingDrawing" xmlns:w10="urn:schemas-microsoft-com:office:word" xmlns:w="http://schemas.openxmlformats.org/wordprocessingml/2006/main" xmlns:w14="http://schemas.microsoft.com/office/word/2010/wordml" xmlns:w15="http://schemas.microsoft.com/office/word/2012/wordml" xmlns:w16cex="http://schemas.microsoft.com/office/word/2018/wordml/cex" xmlns:w16cid="http://schemas.microsoft.com/office/word/2016/wordml/cid" xmlns:w16="http://schemas.microsoft.com/office/word/2018/wordml" xmlns:w16sdtdh="http://schemas.microsoft.com/office/word/2020/wordml/sdtdatahash" xmlns:w16se="http://schemas.microsoft.com/office/word/2015/wordml/symex" xmlns:wpg="http://schemas.microsoft.com/office/word/2010/wordprocessingGroup" xmlns:wpi="http://schemas.microsoft.com/office/word/2010/wordprocessingInk" xmlns:wne="http://schemas.microsoft.com/office/word/2006/wordml" xmlns:wps="http://schemas.microsoft.com/office/word/2010/wordprocessingShape" mc:Ignorable="w14 w15 w16se w16cid w16 w16cex w16sdtdh wp14">
   <w:abstractNum w:abstractNumId="0" w15:restartNumberingAfterBreak="0">
     <w:nsid w:val="064E1D68"/>
     <w:multiLevelType w:val="hybridMultilevel"/>
@@ -3267,38 +3192,38 @@
       </w:pPr>
     </w:lvl>
   </w:abstractNum>
-  <w:num w:numId="1">
+  <w:num w:numId="1" w16cid:durableId="1019621481">
     <w:abstractNumId w:val="5"/>
   </w:num>
-  <w:num w:numId="2">
+  <w:num w:numId="2" w16cid:durableId="389035423">
     <w:abstractNumId w:val="2"/>
   </w:num>
-  <w:num w:numId="3">
+  <w:num w:numId="3" w16cid:durableId="2097751571">
     <w:abstractNumId w:val="6"/>
   </w:num>
-  <w:num w:numId="4">
+  <w:num w:numId="4" w16cid:durableId="399911894">
     <w:abstractNumId w:val="4"/>
   </w:num>
-  <w:num w:numId="5">
+  <w:num w:numId="5" w16cid:durableId="2039425219">
     <w:abstractNumId w:val="0"/>
   </w:num>
-  <w:num w:numId="6">
+  <w:num w:numId="6" w16cid:durableId="2046444253">
     <w:abstractNumId w:val="8"/>
   </w:num>
-  <w:num w:numId="7">
+  <w:num w:numId="7" w16cid:durableId="218786373">
     <w:abstractNumId w:val="7"/>
   </w:num>
-  <w:num w:numId="8">
+  <w:num w:numId="8" w16cid:durableId="1513498055">
     <w:abstractNumId w:val="3"/>
   </w:num>
-  <w:num w:numId="9">
+  <w:num w:numId="9" w16cid:durableId="77603636">
     <w:abstractNumId w:val="1"/>
   </w:num>
 </w:numbering>
 </file>
 
 <file path=word/styles.xml><?xml version="1.0" encoding="utf-8"?>
-<w:styles xmlns:mc="http://schemas.openxmlformats.org/markup-compatibility/2006" xmlns:r="http://schemas.openxmlformats.org/officeDocument/2006/relationships" xmlns:w="http://schemas.openxmlformats.org/wordprocessingml/2006/main" xmlns:w14="http://schemas.microsoft.com/office/word/2010/wordml" xmlns:w15="http://schemas.microsoft.com/office/word/2012/wordml" xmlns:w16se="http://schemas.microsoft.com/office/word/2015/wordml/symex" mc:Ignorable="w14 w15 w16se">
+<w:styles xmlns:mc="http://schemas.openxmlformats.org/markup-compatibility/2006" xmlns:r="http://schemas.openxmlformats.org/officeDocument/2006/relationships" xmlns:w="http://schemas.openxmlformats.org/wordprocessingml/2006/main" xmlns:w14="http://schemas.microsoft.com/office/word/2010/wordml" xmlns:w15="http://schemas.microsoft.com/office/word/2012/wordml" xmlns:w16cex="http://schemas.microsoft.com/office/word/2018/wordml/cex" xmlns:w16cid="http://schemas.microsoft.com/office/word/2016/wordml/cid" xmlns:w16="http://schemas.microsoft.com/office/word/2018/wordml" xmlns:w16sdtdh="http://schemas.microsoft.com/office/word/2020/wordml/sdtdatahash" xmlns:w16se="http://schemas.microsoft.com/office/word/2015/wordml/symex" mc:Ignorable="w14 w15 w16se w16cid w16 w16cex w16sdtdh">
   <w:docDefaults>
     <w:rPrDefault>
       <w:rPr>
@@ -3314,7 +3239,7 @@
       </w:pPr>
     </w:pPrDefault>
   </w:docDefaults>
-  <w:latentStyles w:defLockedState="0" w:defUIPriority="99" w:defSemiHidden="0" w:defUnhideWhenUsed="0" w:defQFormat="0" w:count="371">
+  <w:latentStyles w:defLockedState="0" w:defUIPriority="99" w:defSemiHidden="0" w:defUnhideWhenUsed="0" w:defQFormat="0" w:count="376">
     <w:lsdException w:name="Normal" w:uiPriority="0" w:qFormat="1"/>
     <w:lsdException w:name="heading 1" w:uiPriority="9" w:qFormat="1"/>
     <w:lsdException w:name="heading 2" w:semiHidden="1" w:uiPriority="9" w:unhideWhenUsed="1" w:qFormat="1"/>
@@ -3686,6 +3611,11 @@
     <w:lsdException w:name="List Table 5 Dark Accent 6" w:uiPriority="50"/>
     <w:lsdException w:name="List Table 6 Colorful Accent 6" w:uiPriority="51"/>
     <w:lsdException w:name="List Table 7 Colorful Accent 6" w:uiPriority="52"/>
+    <w:lsdException w:name="Mention" w:semiHidden="1" w:unhideWhenUsed="1"/>
+    <w:lsdException w:name="Smart Hyperlink" w:semiHidden="1" w:unhideWhenUsed="1"/>
+    <w:lsdException w:name="Hashtag" w:semiHidden="1" w:unhideWhenUsed="1"/>
+    <w:lsdException w:name="Unresolved Mention" w:semiHidden="1" w:unhideWhenUsed="1"/>
+    <w:lsdException w:name="Smart Link" w:semiHidden="1" w:unhideWhenUsed="1"/>
   </w:latentStyles>
   <w:style w:type="paragraph" w:default="1" w:styleId="Normal">
     <w:name w:val="Normal"/>

</xml_diff>